<commit_message>
Rettelser efter vejledernes kritik
</commit_message>
<xml_diff>
--- a/Rapport/nuværende versioner/interessentanalyse.docx
+++ b/Rapport/nuværende versioner/interessentanalyse.docx
@@ -66,27 +66,7 @@
           <w:szCs w:val="24"/>
           <w:lang w:eastAsia="da-DK"/>
         </w:rPr>
-        <w:t xml:space="preserve"> skemaet, </w:t>
-      </w:r>
-      <w:r>
-        <w:rPr>
-          <w:rFonts w:ascii="Calibri" w:eastAsia="Times New Roman" w:hAnsi="Calibri" w:cs="Calibri"/>
-          <w:color w:val="000000"/>
-          <w:sz w:val="24"/>
-          <w:szCs w:val="24"/>
-          <w:lang w:eastAsia="da-DK"/>
-        </w:rPr>
-        <w:t xml:space="preserve">som </w:t>
-      </w:r>
-      <w:r>
-        <w:rPr>
-          <w:rFonts w:ascii="Calibri" w:eastAsia="Times New Roman" w:hAnsi="Calibri" w:cs="Calibri"/>
-          <w:color w:val="000000"/>
-          <w:sz w:val="24"/>
-          <w:szCs w:val="24"/>
-          <w:lang w:eastAsia="da-DK"/>
-        </w:rPr>
-        <w:t>har krav til skemaet og dets indhold og andre skal følge det. For at lave et program der kan bruges, skal der tages højde for de fors</w:t>
+        <w:t xml:space="preserve"> skemaet og andre skal følge det. For at lave et program der kan bruges, skal der tages højde for de fors</w:t>
       </w:r>
       <w:r>
         <w:rPr>
@@ -140,7 +120,87 @@
           <w:szCs w:val="24"/>
           <w:lang w:eastAsia="da-DK"/>
         </w:rPr>
-        <w:t>Kommunernes mål er at forbedre elevernes læring samt overholde undervisningsministeriets krav. Både uddannelsesministeriet og kommunen visse krav til hvilke fag der skal skrives på skemaet og hvor mange lektioner der skal afsættes til de forskellige fag. De vil ikke kunne mærke en forskel hvis der kom en software løsning.</w:t>
+        <w:t xml:space="preserve">Kommunernes mål er at forbedre elevernes læring samt overholde undervisningsministeriets krav. Både uddannelsesministeriet og kommunen </w:t>
+      </w:r>
+      <w:r>
+        <w:rPr>
+          <w:rFonts w:ascii="Calibri" w:eastAsia="Times New Roman" w:hAnsi="Calibri" w:cs="Calibri"/>
+          <w:color w:val="000000"/>
+          <w:sz w:val="24"/>
+          <w:szCs w:val="24"/>
+          <w:lang w:eastAsia="da-DK"/>
+        </w:rPr>
+        <w:t xml:space="preserve">har </w:t>
+      </w:r>
+      <w:r>
+        <w:rPr>
+          <w:rFonts w:ascii="Calibri" w:eastAsia="Times New Roman" w:hAnsi="Calibri" w:cs="Calibri"/>
+          <w:color w:val="000000"/>
+          <w:sz w:val="24"/>
+          <w:szCs w:val="24"/>
+          <w:lang w:eastAsia="da-DK"/>
+        </w:rPr>
+        <w:t>krav til hvilke fag der skal skrives på skemaet og hvor mange lektioner der s</w:t>
+      </w:r>
+      <w:r>
+        <w:rPr>
+          <w:rFonts w:ascii="Calibri" w:eastAsia="Times New Roman" w:hAnsi="Calibri" w:cs="Calibri"/>
+          <w:color w:val="000000"/>
+          <w:sz w:val="24"/>
+          <w:szCs w:val="24"/>
+          <w:lang w:eastAsia="da-DK"/>
+        </w:rPr>
+        <w:t xml:space="preserve">kal afsættes til </w:t>
+      </w:r>
+      <w:r>
+        <w:rPr>
+          <w:rFonts w:ascii="Calibri" w:eastAsia="Times New Roman" w:hAnsi="Calibri" w:cs="Calibri"/>
+          <w:color w:val="000000"/>
+          <w:sz w:val="24"/>
+          <w:szCs w:val="24"/>
+          <w:lang w:eastAsia="da-DK"/>
+        </w:rPr>
+        <w:t>fag</w:t>
+      </w:r>
+      <w:r>
+        <w:rPr>
+          <w:rFonts w:ascii="Calibri" w:eastAsia="Times New Roman" w:hAnsi="Calibri" w:cs="Calibri"/>
+          <w:color w:val="000000"/>
+          <w:sz w:val="24"/>
+          <w:szCs w:val="24"/>
+          <w:lang w:eastAsia="da-DK"/>
+        </w:rPr>
+        <w:t>ene</w:t>
+      </w:r>
+      <w:r>
+        <w:rPr>
+          <w:rFonts w:ascii="Calibri" w:eastAsia="Times New Roman" w:hAnsi="Calibri" w:cs="Calibri"/>
+          <w:color w:val="000000"/>
+          <w:sz w:val="24"/>
+          <w:szCs w:val="24"/>
+          <w:lang w:eastAsia="da-DK"/>
+        </w:rPr>
+        <w:t>. De vil ikke kunne mærke en forskel hvis der kom en software løsning</w:t>
+      </w:r>
+      <w:r>
+        <w:rPr>
+          <w:rFonts w:ascii="Calibri" w:eastAsia="Times New Roman" w:hAnsi="Calibri" w:cs="Calibri"/>
+          <w:color w:val="000000"/>
+          <w:sz w:val="24"/>
+          <w:szCs w:val="24"/>
+          <w:lang w:eastAsia="da-DK"/>
+        </w:rPr>
+        <w:t>, da kommunen ikke planlægger skemaerne</w:t>
+      </w:r>
+      <w:r>
+        <w:rPr>
+          <w:rFonts w:ascii="Calibri" w:eastAsia="Times New Roman" w:hAnsi="Calibri" w:cs="Calibri"/>
+          <w:color w:val="000000"/>
+          <w:sz w:val="24"/>
+          <w:szCs w:val="24"/>
+          <w:lang w:eastAsia="da-DK"/>
+        </w:rPr>
+        <w:t>.</w:t>
       </w:r>
     </w:p>
     <w:p>
@@ -174,7 +234,27 @@
           <w:szCs w:val="24"/>
           <w:lang w:eastAsia="da-DK"/>
         </w:rPr>
-        <w:t>Skolelederen arbejde ud for et budget</w:t>
+        <w:t>Skolelederen arbejde</w:t>
+      </w:r>
+      <w:r>
+        <w:rPr>
+          <w:rFonts w:ascii="Calibri" w:eastAsia="Times New Roman" w:hAnsi="Calibri" w:cs="Calibri"/>
+          <w:color w:val="000000"/>
+          <w:sz w:val="24"/>
+          <w:szCs w:val="24"/>
+          <w:lang w:eastAsia="da-DK"/>
+        </w:rPr>
+        <w:t>r</w:t>
+      </w:r>
+      <w:r>
+        <w:rPr>
+          <w:rFonts w:ascii="Calibri" w:eastAsia="Times New Roman" w:hAnsi="Calibri" w:cs="Calibri"/>
+          <w:color w:val="000000"/>
+          <w:sz w:val="24"/>
+          <w:szCs w:val="24"/>
+          <w:lang w:eastAsia="da-DK"/>
+        </w:rPr>
+        <w:t xml:space="preserve"> ud for et budget</w:t>
       </w:r>
       <w:r>
         <w:rPr>
@@ -234,7 +314,87 @@
           <w:szCs w:val="24"/>
           <w:lang w:eastAsia="da-DK"/>
         </w:rPr>
-        <w:t>. Derfor ville en softwareløsning som kunne reducere timeantallet det tager at ligge skema have stor interesse hos skolelederen. Softwareløsningen ville gø</w:t>
+        <w:t>. Derfor ville en softwareløsning</w:t>
+      </w:r>
+      <w:r>
+        <w:rPr>
+          <w:rFonts w:ascii="Calibri" w:eastAsia="Times New Roman" w:hAnsi="Calibri" w:cs="Calibri"/>
+          <w:color w:val="000000"/>
+          <w:sz w:val="24"/>
+          <w:szCs w:val="24"/>
+          <w:lang w:eastAsia="da-DK"/>
+        </w:rPr>
+        <w:t>,</w:t>
+      </w:r>
+      <w:r>
+        <w:rPr>
+          <w:rFonts w:ascii="Calibri" w:eastAsia="Times New Roman" w:hAnsi="Calibri" w:cs="Calibri"/>
+          <w:color w:val="000000"/>
+          <w:sz w:val="24"/>
+          <w:szCs w:val="24"/>
+          <w:lang w:eastAsia="da-DK"/>
+        </w:rPr>
+        <w:t xml:space="preserve"> som kunne reduc</w:t>
+      </w:r>
+      <w:r>
+        <w:rPr>
+          <w:rFonts w:ascii="Calibri" w:eastAsia="Times New Roman" w:hAnsi="Calibri" w:cs="Calibri"/>
+          <w:color w:val="000000"/>
+          <w:sz w:val="24"/>
+          <w:szCs w:val="24"/>
+          <w:lang w:eastAsia="da-DK"/>
+        </w:rPr>
+        <w:t>ere timeantallet det tager at læ</w:t>
+      </w:r>
+      <w:r>
+        <w:rPr>
+          <w:rFonts w:ascii="Calibri" w:eastAsia="Times New Roman" w:hAnsi="Calibri" w:cs="Calibri"/>
+          <w:color w:val="000000"/>
+          <w:sz w:val="24"/>
+          <w:szCs w:val="24"/>
+          <w:lang w:eastAsia="da-DK"/>
+        </w:rPr>
+        <w:t xml:space="preserve">gge </w:t>
+      </w:r>
+      <w:r>
+        <w:rPr>
+          <w:rFonts w:ascii="Calibri" w:eastAsia="Times New Roman" w:hAnsi="Calibri" w:cs="Calibri"/>
+          <w:color w:val="000000"/>
+          <w:sz w:val="24"/>
+          <w:szCs w:val="24"/>
+          <w:lang w:eastAsia="da-DK"/>
+        </w:rPr>
+        <w:t>skole</w:t>
+      </w:r>
+      <w:r>
+        <w:rPr>
+          <w:rFonts w:ascii="Calibri" w:eastAsia="Times New Roman" w:hAnsi="Calibri" w:cs="Calibri"/>
+          <w:color w:val="000000"/>
+          <w:sz w:val="24"/>
+          <w:szCs w:val="24"/>
+          <w:lang w:eastAsia="da-DK"/>
+        </w:rPr>
+        <w:t>skema</w:t>
+      </w:r>
+      <w:r>
+        <w:rPr>
+          <w:rFonts w:ascii="Calibri" w:eastAsia="Times New Roman" w:hAnsi="Calibri" w:cs="Calibri"/>
+          <w:color w:val="000000"/>
+          <w:sz w:val="24"/>
+          <w:szCs w:val="24"/>
+          <w:lang w:eastAsia="da-DK"/>
+        </w:rPr>
+        <w:t>et,</w:t>
+      </w:r>
+      <w:r>
+        <w:rPr>
+          <w:rFonts w:ascii="Calibri" w:eastAsia="Times New Roman" w:hAnsi="Calibri" w:cs="Calibri"/>
+          <w:color w:val="000000"/>
+          <w:sz w:val="24"/>
+          <w:szCs w:val="24"/>
+          <w:lang w:eastAsia="da-DK"/>
+        </w:rPr>
+        <w:t xml:space="preserve"> have stor interesse hos skolelederen. Softwareløsningen ville gø</w:t>
       </w:r>
       <w:r>
         <w:rPr>
@@ -254,7 +414,47 @@
           <w:szCs w:val="24"/>
           <w:lang w:eastAsia="da-DK"/>
         </w:rPr>
-        <w:t xml:space="preserve"> penge andre steder på skolen hvor de ville have mere gavn. Skolelederen har stor indflydelse på om programmet nogensinde bliver til noget, da det er skolelederen som skal vælge at investere i programmet. Hvis skolelederen ikke siger god for at ligge kapital til programmet vil det ikke blive til noget. Det ville også kræve at programmet fungere fejlfrit, da skolelederen ikke </w:t>
+        <w:t xml:space="preserve"> penge andre steder på skolen hvor de ville have mere gavn. </w:t>
+      </w:r>
+      <w:r>
+        <w:rPr>
+          <w:rFonts w:ascii="Calibri" w:eastAsia="Times New Roman" w:hAnsi="Calibri" w:cs="Calibri"/>
+          <w:color w:val="000000"/>
+          <w:sz w:val="24"/>
+          <w:szCs w:val="24"/>
+          <w:lang w:eastAsia="da-DK"/>
+        </w:rPr>
+        <w:t xml:space="preserve">Derudover er det skolelederen der bliver kontaktet af lærer, elever eller forældre, hvis skemaet ikke er planlagt korrekt. </w:t>
+      </w:r>
+      <w:r>
+        <w:rPr>
+          <w:rFonts w:ascii="Calibri" w:eastAsia="Times New Roman" w:hAnsi="Calibri" w:cs="Calibri"/>
+          <w:color w:val="000000"/>
+          <w:sz w:val="24"/>
+          <w:szCs w:val="24"/>
+          <w:lang w:eastAsia="da-DK"/>
+        </w:rPr>
+        <w:t xml:space="preserve">Skolelederen har stor indflydelse på om programmet </w:t>
+      </w:r>
+      <w:r>
+        <w:rPr>
+          <w:rFonts w:ascii="Calibri" w:eastAsia="Times New Roman" w:hAnsi="Calibri" w:cs="Calibri"/>
+          <w:color w:val="000000"/>
+          <w:sz w:val="24"/>
+          <w:szCs w:val="24"/>
+          <w:lang w:eastAsia="da-DK"/>
+        </w:rPr>
+        <w:t>bliver en realitet</w:t>
+      </w:r>
+      <w:r>
+        <w:rPr>
+          <w:rFonts w:ascii="Calibri" w:eastAsia="Times New Roman" w:hAnsi="Calibri" w:cs="Calibri"/>
+          <w:color w:val="000000"/>
+          <w:sz w:val="24"/>
+          <w:szCs w:val="24"/>
+          <w:lang w:eastAsia="da-DK"/>
+        </w:rPr>
+        <w:t xml:space="preserve">, da det er skolelederen som skal vælge at investere i programmet. Hvis skolelederen ikke siger god for at ligge kapital til programmet vil det ikke blive til noget. Det ville også kræve at programmet fungere fejlfrit, da skolelederen ikke </w:t>
       </w:r>
       <w:r>
         <w:rPr>
@@ -274,7 +474,27 @@
           <w:szCs w:val="24"/>
           <w:lang w:eastAsia="da-DK"/>
         </w:rPr>
-        <w:t xml:space="preserve">esse i at investere i en softwareløsning som skaber flere problemer end det løser. Så skolelederen er interesseret i en softwareløsning som gør, at skemaet fungerer uden problemer, da det er skolelederen der står til ansvar hvis programmet laver fejl. </w:t>
+        <w:t>esse i at investere i en softwareløsning som skaber fl</w:t>
+      </w:r>
+      <w:r>
+        <w:rPr>
+          <w:rFonts w:ascii="Calibri" w:eastAsia="Times New Roman" w:hAnsi="Calibri" w:cs="Calibri"/>
+          <w:color w:val="000000"/>
+          <w:sz w:val="24"/>
+          <w:szCs w:val="24"/>
+          <w:lang w:eastAsia="da-DK"/>
+        </w:rPr>
+        <w:t>ere problemer end det løser. S</w:t>
+      </w:r>
+      <w:r>
+        <w:rPr>
+          <w:rFonts w:ascii="Calibri" w:eastAsia="Times New Roman" w:hAnsi="Calibri" w:cs="Calibri"/>
+          <w:color w:val="000000"/>
+          <w:sz w:val="24"/>
+          <w:szCs w:val="24"/>
+          <w:lang w:eastAsia="da-DK"/>
+        </w:rPr>
+        <w:t xml:space="preserve">kolelederen er interesseret i en softwareløsning som gør, at skemaet fungerer uden problemer, da det er skolelederen der står til ansvar hvis programmet laver fejl. </w:t>
       </w:r>
     </w:p>
     <w:p>
@@ -362,7 +582,67 @@
           <w:szCs w:val="24"/>
           <w:lang w:eastAsia="da-DK"/>
         </w:rPr>
-        <w:t>Eleverne har ingen interesse i en softwareløsning, og vil ikke have en indflydelse på hvordan den endelige løsning kommer til at se ud, da de ikke har en fingre med i spillet når det kommer til skemaplanlægning. Eleverne vil dog blive påvirket kraftigt af en softwareløsning, da det ville ændre deres skema som de følger dagligt, og et dårligt lagt skema vil gøre at de F.eks. Ikke har energi til at komme igennem dagen, hvis der bliver lagt for mange tunge fag på en dag.</w:t>
+        <w:t xml:space="preserve">Eleverne har ingen interesse i en softwareløsning, og vil ikke have en indflydelse på hvordan den endelige løsning kommer til at se ud, </w:t>
+      </w:r>
+      <w:r>
+        <w:rPr>
+          <w:rFonts w:ascii="Calibri" w:eastAsia="Times New Roman" w:hAnsi="Calibri" w:cs="Calibri"/>
+          <w:color w:val="000000"/>
+          <w:sz w:val="24"/>
+          <w:szCs w:val="24"/>
+          <w:lang w:eastAsia="da-DK"/>
+        </w:rPr>
+        <w:t>da de ikke er aktive i skemalægningsprocessen</w:t>
+      </w:r>
+      <w:r>
+        <w:rPr>
+          <w:rFonts w:ascii="Calibri" w:eastAsia="Times New Roman" w:hAnsi="Calibri" w:cs="Calibri"/>
+          <w:color w:val="000000"/>
+          <w:sz w:val="24"/>
+          <w:szCs w:val="24"/>
+          <w:lang w:eastAsia="da-DK"/>
+        </w:rPr>
+        <w:t xml:space="preserve">. Eleverne vil dog blive påvirket kraftigt af en softwareløsning, da det ville ændre deres skema som de følger dagligt, og et dårligt </w:t>
+      </w:r>
+      <w:r>
+        <w:rPr>
+          <w:rFonts w:ascii="Calibri" w:eastAsia="Times New Roman" w:hAnsi="Calibri" w:cs="Calibri"/>
+          <w:color w:val="000000"/>
+          <w:sz w:val="24"/>
+          <w:szCs w:val="24"/>
+          <w:lang w:eastAsia="da-DK"/>
+        </w:rPr>
+        <w:t>plan</w:t>
+      </w:r>
+      <w:r>
+        <w:rPr>
+          <w:rFonts w:ascii="Calibri" w:eastAsia="Times New Roman" w:hAnsi="Calibri" w:cs="Calibri"/>
+          <w:color w:val="000000"/>
+          <w:sz w:val="24"/>
+          <w:szCs w:val="24"/>
+          <w:lang w:eastAsia="da-DK"/>
+        </w:rPr>
+        <w:t>lagt skema vil gøre</w:t>
+      </w:r>
+      <w:r>
+        <w:rPr>
+          <w:rFonts w:ascii="Calibri" w:eastAsia="Times New Roman" w:hAnsi="Calibri" w:cs="Calibri"/>
+          <w:color w:val="000000"/>
+          <w:sz w:val="24"/>
+          <w:szCs w:val="24"/>
+          <w:lang w:eastAsia="da-DK"/>
+        </w:rPr>
+        <w:t>,</w:t>
+      </w:r>
+      <w:r>
+        <w:rPr>
+          <w:rFonts w:ascii="Calibri" w:eastAsia="Times New Roman" w:hAnsi="Calibri" w:cs="Calibri"/>
+          <w:color w:val="000000"/>
+          <w:sz w:val="24"/>
+          <w:szCs w:val="24"/>
+          <w:lang w:eastAsia="da-DK"/>
+        </w:rPr>
+        <w:t xml:space="preserve"> at de F.eks. Ikke har energi til at komme igennem dagen, hvis der bliver lagt for mange tunge fag på en dag.</w:t>
       </w:r>
     </w:p>
     <w:p>
@@ -417,7 +697,17 @@
           <w:szCs w:val="24"/>
           <w:lang w:eastAsia="da-DK"/>
         </w:rPr>
-        <w:t>at de ikke kommer trætte hjem så de har overskud til aktiviteter udenfor skolen. Derudover ønsker forældrene også, at deres barns skema er optimeret, så barnet får mest muligt fagligt ud af at gå i skole. Forældrene har dog ingen påvirkning på hvordan skemaet bliver lagt, og derfor ikke vil opdage hvis skolen begynder at bruge en softwareløsning til at gøre arbejdet.</w:t>
+        <w:t xml:space="preserve">at de ikke kommer trætte hjem så de har overskud til aktiviteter udenfor skolen. Derudover ønsker forældrene også, at deres barns skema er optimeret, så barnet får mest muligt fagligt ud af at gå i skole. Forældrene har dog ingen påvirkning på hvordan skemaet bliver lagt, </w:t>
+      </w:r>
+      <w:r>
+        <w:rPr>
+          <w:rFonts w:ascii="Calibri" w:eastAsia="Times New Roman" w:hAnsi="Calibri" w:cs="Calibri"/>
+          <w:color w:val="000000"/>
+          <w:sz w:val="24"/>
+          <w:szCs w:val="24"/>
+          <w:lang w:eastAsia="da-DK"/>
+        </w:rPr>
+        <w:t>derfor vil en softwareløsningen ingen effekt have på dem.</w:t>
       </w:r>
     </w:p>
     <w:p>
@@ -684,20 +974,20 @@
                 <w:szCs w:val="24"/>
                 <w:lang w:eastAsia="da-DK"/>
               </w:rPr>
-              <w:t>Eleverne bliver påv</w:t>
+              <w:t>Eleverne bliver påvirket meget af skemaet</w:t>
+            </w:r>
+            <w:r>
+              <w:rPr>
+                <w:rFonts w:ascii="Calibri" w:eastAsia="Times New Roman" w:hAnsi="Calibri" w:cs="Calibri"/>
+                <w:color w:val="000000"/>
+                <w:sz w:val="24"/>
+                <w:szCs w:val="24"/>
+                <w:lang w:eastAsia="da-DK"/>
+              </w:rPr>
+              <w:t>. De har dog ingen indflydelse på hvorledes skemaet bliver planlagt</w:t>
             </w:r>
             <w:bookmarkStart w:id="0" w:name="_GoBack"/>
             <w:bookmarkEnd w:id="0"/>
-            <w:r>
-              <w:rPr>
-                <w:rFonts w:ascii="Calibri" w:eastAsia="Times New Roman" w:hAnsi="Calibri" w:cs="Calibri"/>
-                <w:color w:val="000000"/>
-                <w:sz w:val="24"/>
-                <w:szCs w:val="24"/>
-                <w:lang w:eastAsia="da-DK"/>
-              </w:rPr>
-              <w:t>irket meget af skemaet, men har meget lidt påvirkning.</w:t>
-            </w:r>
           </w:p>
         </w:tc>
         <w:tc>
@@ -802,7 +1092,17 @@
                 <w:szCs w:val="24"/>
                 <w:lang w:eastAsia="da-DK"/>
               </w:rPr>
-              <w:t>Minimal påvirkning</w:t>
+              <w:t>Lille</w:t>
+            </w:r>
+            <w:r>
+              <w:rPr>
+                <w:rFonts w:ascii="Calibri" w:eastAsia="Times New Roman" w:hAnsi="Calibri" w:cs="Calibri"/>
+                <w:color w:val="000000"/>
+                <w:sz w:val="24"/>
+                <w:szCs w:val="24"/>
+                <w:lang w:eastAsia="da-DK"/>
+              </w:rPr>
+              <w:t xml:space="preserve"> påvirkning</w:t>
             </w:r>
           </w:p>
         </w:tc>

</xml_diff>